<commit_message>
Poster + update doc
</commit_message>
<xml_diff>
--- a/Kick-off/Designthinking.docx
+++ b/Kick-off/Designthinking.docx
@@ -6,26 +6,14 @@
       <w:pPr>
         <w:pStyle w:val="Kop1"/>
         <w:jc w:val="center"/>
-        <w:rPr>
-          <w:lang w:val="nl-NL"/>
-        </w:rPr>
-      </w:pPr>
-      <w:r>
-        <w:rPr>
-          <w:lang w:val="nl-NL"/>
-        </w:rPr>
+      </w:pPr>
+      <w:r>
         <w:t>Desi</w:t>
       </w:r>
       <w:r>
-        <w:rPr>
-          <w:lang w:val="nl-NL"/>
-        </w:rPr>
         <w:t>gn</w:t>
       </w:r>
       <w:r>
-        <w:rPr>
-          <w:lang w:val="nl-NL"/>
-        </w:rPr>
         <w:t>Thinking</w:t>
       </w:r>
     </w:p>
@@ -58,7 +46,7 @@
                     </pic:cNvPicPr>
                   </pic:nvPicPr>
                   <pic:blipFill rotWithShape="1">
-                    <a:blip r:embed="rId5" cstate="print">
+                    <a:blip r:embed="rId6" cstate="print">
                       <a:extLst>
                         <a:ext uri="{28A0092B-C50C-407E-A947-70E740481C1C}">
                           <a14:useLocalDpi xmlns:a14="http://schemas.microsoft.com/office/drawing/2010/main" val="0"/>
@@ -180,14 +168,8 @@
     <w:p>
       <w:pPr>
         <w:ind w:left="45"/>
-        <w:rPr>
-          <w:lang w:val="nl-NL"/>
-        </w:rPr>
-      </w:pPr>
-      <w:r>
-        <w:rPr>
-          <w:lang w:val="nl-NL"/>
-        </w:rPr>
+      </w:pPr>
+      <w:r>
         <w:t>Simon:</w:t>
       </w:r>
     </w:p>
@@ -233,9 +215,6 @@
       <w:pPr>
         <w:pStyle w:val="Lijstalinea"/>
         <w:ind w:left="405"/>
-        <w:rPr>
-          <w:lang w:val="nl-NL"/>
-        </w:rPr>
       </w:pPr>
     </w:p>
     <w:p>
@@ -303,9 +282,6 @@
     <w:p>
       <w:pPr>
         <w:ind w:left="45"/>
-        <w:rPr>
-          <w:lang w:val="nl-NL"/>
-        </w:rPr>
       </w:pPr>
       <w:r>
         <w:br w:type="column"/>
@@ -315,9 +291,6 @@
         <w:t>Ideation:</w:t>
       </w:r>
       <w:r>
-        <w:rPr>
-          <w:lang w:val="nl-NL"/>
-        </w:rPr>
         <w:t xml:space="preserve"> </w:t>
       </w:r>
     </w:p>
@@ -352,7 +325,7 @@
                     </pic:cNvPicPr>
                   </pic:nvPicPr>
                   <pic:blipFill rotWithShape="1">
-                    <a:blip r:embed="rId5" cstate="print">
+                    <a:blip r:embed="rId6" cstate="print">
                       <a:extLst>
                         <a:ext uri="{28A0092B-C50C-407E-A947-70E740481C1C}">
                           <a14:useLocalDpi xmlns:a14="http://schemas.microsoft.com/office/drawing/2010/main" val="0"/>
@@ -589,7 +562,7 @@
                     </pic:cNvPicPr>
                   </pic:nvPicPr>
                   <pic:blipFill rotWithShape="1">
-                    <a:blip r:embed="rId6" cstate="print">
+                    <a:blip r:embed="rId7" cstate="print">
                       <a:extLst>
                         <a:ext uri="{28A0092B-C50C-407E-A947-70E740481C1C}">
                           <a14:useLocalDpi xmlns:a14="http://schemas.microsoft.com/office/drawing/2010/main" val="0"/>
@@ -643,9 +616,6 @@
         <w:t>A manual for</w:t>
       </w:r>
       <w:r>
-        <w:rPr>
-          <w:lang w:val="nl-NL"/>
-        </w:rPr>
         <w:t xml:space="preserve"> </w:t>
       </w:r>
       <w:r>
@@ -747,10 +717,13 @@
         <w:t>Camera</w:t>
       </w:r>
       <w:r>
-        <w:rPr>
-          <w:lang w:val="nl-NL"/>
-        </w:rPr>
-        <w:t xml:space="preserve"> usage for reviews or confrimation.</w:t>
+        <w:t xml:space="preserve"> usage for reviews or </w:t>
+      </w:r>
+      <w:r>
+        <w:t>confirmation</w:t>
+      </w:r>
+      <w:r>
+        <w:t>.</w:t>
       </w:r>
     </w:p>
     <w:p>
@@ -774,9 +747,6 @@
         </w:numPr>
       </w:pPr>
       <w:r>
-        <w:rPr>
-          <w:lang w:val="nl-NL"/>
-        </w:rPr>
         <w:t>Possible c</w:t>
       </w:r>
       <w:r>
@@ -795,9 +765,6 @@
         <w:t>It’s conveniently always with you, so you can even ‘work’ in the train or bus</w:t>
       </w:r>
       <w:r>
-        <w:rPr>
-          <w:lang w:val="nl-NL"/>
-        </w:rPr>
         <w:t xml:space="preserve"> (p</w:t>
       </w:r>
       <w:r>
@@ -807,9 +774,6 @@
         <w:t xml:space="preserve"> like money)</w:t>
       </w:r>
       <w:r>
-        <w:rPr>
-          <w:lang w:val="nl-NL"/>
-        </w:rPr>
         <w:t>. And you can always see what’s new.</w:t>
       </w:r>
     </w:p>
@@ -826,28 +790,8 @@
       </w:r>
     </w:p>
     <w:p>
-      <w:pPr>
-        <w:rPr>
-          <w:lang w:val="nl-NL"/>
-        </w:rPr>
-      </w:pPr>
-      <w:r>
-        <w:t>Playful</w:t>
-      </w:r>
-      <w:r>
-        <w:rPr>
-          <w:lang w:val="nl-NL"/>
-        </w:rPr>
-        <w:t xml:space="preserve"> </w:t>
-      </w:r>
-      <w:r>
-        <w:t>Experience</w:t>
-      </w:r>
-      <w:r>
-        <w:rPr>
-          <w:lang w:val="nl-NL"/>
-        </w:rPr>
-        <w:t>:</w:t>
+      <w:r>
+        <w:t>Playful Experience:</w:t>
       </w:r>
     </w:p>
     <w:p>
@@ -874,37 +818,19 @@
         </w:numPr>
       </w:pPr>
       <w:r>
-        <w:t>Maybe when you apply for a product, it will ‘fly’ into your profile or to the product</w:t>
-      </w:r>
-      <w:r>
-        <w:rPr>
-          <w:lang w:val="nl-NL"/>
-        </w:rPr>
-        <w:t xml:space="preserve"> </w:t>
-      </w:r>
-      <w:r>
-        <w:t>owner.</w:t>
-      </w:r>
-    </w:p>
-    <w:p>
-      <w:pPr>
-        <w:pStyle w:val="Lijstalinea"/>
-        <w:numPr>
-          <w:ilvl w:val="0"/>
-          <w:numId w:val="1"/>
-        </w:numPr>
-      </w:pPr>
-      <w:r>
-        <w:t>Level/ Title for experienced reviewer, this gives them validation (and possibly motivation) for</w:t>
-      </w:r>
-      <w:r>
-        <w:rPr>
-          <w:lang w:val="nl-NL"/>
-        </w:rPr>
-        <w:t xml:space="preserve"> </w:t>
-      </w:r>
-      <w:r>
-        <w:t>their work as well.</w:t>
+        <w:t>Maybe when you apply for a product, it will ‘fly’ into your profile or to the product owner.</w:t>
+      </w:r>
+    </w:p>
+    <w:p>
+      <w:pPr>
+        <w:pStyle w:val="Lijstalinea"/>
+        <w:numPr>
+          <w:ilvl w:val="0"/>
+          <w:numId w:val="1"/>
+        </w:numPr>
+      </w:pPr>
+      <w:r>
+        <w:t>Level/ Title for experienced reviewer, this gives them validation (and possibly motivation) for their work as well.</w:t>
       </w:r>
     </w:p>
     <w:p>
@@ -957,15 +883,7 @@
     </w:p>
     <w:p/>
     <w:p>
-      <w:pPr>
-        <w:rPr>
-          <w:lang w:val="nl-NL"/>
-        </w:rPr>
-      </w:pPr>
-      <w:r>
-        <w:rPr>
-          <w:lang w:val="nl-NL"/>
-        </w:rPr>
+      <w:r>
         <w:t>Feedback other students:</w:t>
       </w:r>
     </w:p>
@@ -976,35 +894,156 @@
           <w:ilvl w:val="0"/>
           <w:numId w:val="1"/>
         </w:numPr>
-        <w:rPr>
-          <w:lang w:val="nl-NL"/>
-        </w:rPr>
-      </w:pPr>
-      <w:r>
-        <w:rPr>
-          <w:lang w:val="nl-NL"/>
-        </w:rPr>
-        <w:t>Rarity badge kleuren niet mooi met tekst.</w:t>
-      </w:r>
-    </w:p>
-    <w:p>
-      <w:pPr>
-        <w:pStyle w:val="Lijstalinea"/>
-        <w:numPr>
-          <w:ilvl w:val="0"/>
-          <w:numId w:val="1"/>
-        </w:numPr>
-        <w:rPr>
-          <w:lang w:val="nl-NL"/>
-        </w:rPr>
-      </w:pPr>
-      <w:r>
-        <w:rPr>
-          <w:lang w:val="nl-NL"/>
-        </w:rPr>
-        <w:t>Login/ Review pagina nog even oplossen.</w:t>
-      </w:r>
-    </w:p>
+      </w:pPr>
+      <w:r>
+        <w:t xml:space="preserve">Rarity badge </w:t>
+      </w:r>
+      <w:r>
+        <w:t xml:space="preserve">colours and </w:t>
+      </w:r>
+      <w:r>
+        <w:t>text</w:t>
+      </w:r>
+      <w:r>
+        <w:t xml:space="preserve"> were ugly</w:t>
+      </w:r>
+      <w:r>
+        <w:t>.</w:t>
+      </w:r>
+    </w:p>
+    <w:p>
+      <w:pPr>
+        <w:pStyle w:val="Lijstalinea"/>
+        <w:numPr>
+          <w:ilvl w:val="0"/>
+          <w:numId w:val="1"/>
+        </w:numPr>
+      </w:pPr>
+      <w:r>
+        <w:t>Had to still make a Login and Review page</w:t>
+      </w:r>
+    </w:p>
+    <w:p>
+      <w:pPr>
+        <w:pStyle w:val="Lijstalinea"/>
+        <w:numPr>
+          <w:ilvl w:val="0"/>
+          <w:numId w:val="5"/>
+        </w:numPr>
+      </w:pPr>
+      <w:r>
+        <w:t>Function phone is not enough, products that require phone.</w:t>
+      </w:r>
+    </w:p>
+    <w:p>
+      <w:pPr>
+        <w:pStyle w:val="Lijstalinea"/>
+        <w:numPr>
+          <w:ilvl w:val="0"/>
+          <w:numId w:val="5"/>
+        </w:numPr>
+      </w:pPr>
+      <w:r>
+        <w:t>Without info, it looks like a marketplace.</w:t>
+      </w:r>
+    </w:p>
+    <w:p>
+      <w:pPr>
+        <w:pStyle w:val="Lijstalinea"/>
+        <w:numPr>
+          <w:ilvl w:val="0"/>
+          <w:numId w:val="5"/>
+        </w:numPr>
+      </w:pPr>
+      <w:r>
+        <w:t xml:space="preserve">Chat already makes it more interesting </w:t>
+      </w:r>
+    </w:p>
+    <w:p>
+      <w:pPr>
+        <w:pStyle w:val="Lijstalinea"/>
+        <w:numPr>
+          <w:ilvl w:val="0"/>
+          <w:numId w:val="5"/>
+        </w:numPr>
+      </w:pPr>
+      <w:r>
+        <w:t>Not a general review.</w:t>
+      </w:r>
+    </w:p>
+    <w:p>
+      <w:pPr>
+        <w:pStyle w:val="Lijstalinea"/>
+        <w:numPr>
+          <w:ilvl w:val="0"/>
+          <w:numId w:val="5"/>
+        </w:numPr>
+      </w:pPr>
+      <w:r>
+        <w:t>Focus on the testing itself, seems much more interesting.</w:t>
+      </w:r>
+    </w:p>
+    <w:p>
+      <w:pPr>
+        <w:pStyle w:val="Lijstalinea"/>
+        <w:numPr>
+          <w:ilvl w:val="0"/>
+          <w:numId w:val="5"/>
+        </w:numPr>
+      </w:pPr>
+      <w:r>
+        <w:t>Do specific tests.</w:t>
+      </w:r>
+    </w:p>
+    <w:p>
+      <w:pPr>
+        <w:pStyle w:val="Lijstalinea"/>
+        <w:numPr>
+          <w:ilvl w:val="0"/>
+          <w:numId w:val="5"/>
+        </w:numPr>
+      </w:pPr>
+      <w:r>
+        <w:t>Very useful if it really benefits the company. Just a review is not enough.</w:t>
+      </w:r>
+    </w:p>
+    <w:p>
+      <w:pPr>
+        <w:pStyle w:val="Lijstalinea"/>
+        <w:numPr>
+          <w:ilvl w:val="0"/>
+          <w:numId w:val="5"/>
+        </w:numPr>
+      </w:pPr>
+      <w:r>
+        <w:t>Great that we have already done a lot so that he can have a lot of criticism.</w:t>
+      </w:r>
+    </w:p>
+    <w:p>
+      <w:pPr>
+        <w:pStyle w:val="Lijstalinea"/>
+        <w:numPr>
+          <w:ilvl w:val="0"/>
+          <w:numId w:val="5"/>
+        </w:numPr>
+      </w:pPr>
+      <w:r>
+        <w:t>Have user stories tested.</w:t>
+      </w:r>
+    </w:p>
+    <w:p>
+      <w:pPr>
+        <w:pStyle w:val="Lijstalinea"/>
+        <w:numPr>
+          <w:ilvl w:val="0"/>
+          <w:numId w:val="5"/>
+        </w:numPr>
+      </w:pPr>
+      <w:r>
+        <w:t>Think of quantity maybe 1000 members and only 5 products.</w:t>
+      </w:r>
+    </w:p>
+    <w:p/>
     <w:sectPr>
       <w:pgSz w:w="11906" w:h="16838"/>
       <w:pgMar w:top="1440" w:right="1440" w:bottom="1440" w:left="1440" w:header="708" w:footer="708" w:gutter="0"/>
@@ -1270,11 +1309,362 @@
       </w:rPr>
     </w:lvl>
   </w:abstractNum>
+  <w:abstractNum w:abstractNumId="2" w15:restartNumberingAfterBreak="0">
+    <w:nsid w:val="223F1465"/>
+    <w:multiLevelType w:val="hybridMultilevel"/>
+    <w:tmpl w:val="370E9254"/>
+    <w:lvl w:ilvl="0" w:tplc="3EFA62A6">
+      <w:start w:val="2"/>
+      <w:numFmt w:val="bullet"/>
+      <w:lvlText w:val="-"/>
+      <w:lvlJc w:val="left"/>
+      <w:pPr>
+        <w:ind w:left="405" w:hanging="360"/>
+      </w:pPr>
+      <w:rPr>
+        <w:rFonts w:ascii="Calibri" w:eastAsiaTheme="minorHAnsi" w:hAnsi="Calibri" w:cs="Calibri" w:hint="default"/>
+      </w:rPr>
+    </w:lvl>
+    <w:lvl w:ilvl="1" w:tplc="04130003" w:tentative="1">
+      <w:start w:val="1"/>
+      <w:numFmt w:val="bullet"/>
+      <w:lvlText w:val="o"/>
+      <w:lvlJc w:val="left"/>
+      <w:pPr>
+        <w:ind w:left="1125" w:hanging="360"/>
+      </w:pPr>
+      <w:rPr>
+        <w:rFonts w:ascii="Courier New" w:hAnsi="Courier New" w:cs="Courier New" w:hint="default"/>
+      </w:rPr>
+    </w:lvl>
+    <w:lvl w:ilvl="2" w:tplc="04130005" w:tentative="1">
+      <w:start w:val="1"/>
+      <w:numFmt w:val="bullet"/>
+      <w:lvlText w:val=""/>
+      <w:lvlJc w:val="left"/>
+      <w:pPr>
+        <w:ind w:left="1845" w:hanging="360"/>
+      </w:pPr>
+      <w:rPr>
+        <w:rFonts w:ascii="Wingdings" w:hAnsi="Wingdings" w:hint="default"/>
+      </w:rPr>
+    </w:lvl>
+    <w:lvl w:ilvl="3" w:tplc="04130001" w:tentative="1">
+      <w:start w:val="1"/>
+      <w:numFmt w:val="bullet"/>
+      <w:lvlText w:val=""/>
+      <w:lvlJc w:val="left"/>
+      <w:pPr>
+        <w:ind w:left="2565" w:hanging="360"/>
+      </w:pPr>
+      <w:rPr>
+        <w:rFonts w:ascii="Symbol" w:hAnsi="Symbol" w:hint="default"/>
+      </w:rPr>
+    </w:lvl>
+    <w:lvl w:ilvl="4" w:tplc="04130003" w:tentative="1">
+      <w:start w:val="1"/>
+      <w:numFmt w:val="bullet"/>
+      <w:lvlText w:val="o"/>
+      <w:lvlJc w:val="left"/>
+      <w:pPr>
+        <w:ind w:left="3285" w:hanging="360"/>
+      </w:pPr>
+      <w:rPr>
+        <w:rFonts w:ascii="Courier New" w:hAnsi="Courier New" w:cs="Courier New" w:hint="default"/>
+      </w:rPr>
+    </w:lvl>
+    <w:lvl w:ilvl="5" w:tplc="04130005" w:tentative="1">
+      <w:start w:val="1"/>
+      <w:numFmt w:val="bullet"/>
+      <w:lvlText w:val=""/>
+      <w:lvlJc w:val="left"/>
+      <w:pPr>
+        <w:ind w:left="4005" w:hanging="360"/>
+      </w:pPr>
+      <w:rPr>
+        <w:rFonts w:ascii="Wingdings" w:hAnsi="Wingdings" w:hint="default"/>
+      </w:rPr>
+    </w:lvl>
+    <w:lvl w:ilvl="6" w:tplc="04130001" w:tentative="1">
+      <w:start w:val="1"/>
+      <w:numFmt w:val="bullet"/>
+      <w:lvlText w:val=""/>
+      <w:lvlJc w:val="left"/>
+      <w:pPr>
+        <w:ind w:left="4725" w:hanging="360"/>
+      </w:pPr>
+      <w:rPr>
+        <w:rFonts w:ascii="Symbol" w:hAnsi="Symbol" w:hint="default"/>
+      </w:rPr>
+    </w:lvl>
+    <w:lvl w:ilvl="7" w:tplc="04130003" w:tentative="1">
+      <w:start w:val="1"/>
+      <w:numFmt w:val="bullet"/>
+      <w:lvlText w:val="o"/>
+      <w:lvlJc w:val="left"/>
+      <w:pPr>
+        <w:ind w:left="5445" w:hanging="360"/>
+      </w:pPr>
+      <w:rPr>
+        <w:rFonts w:ascii="Courier New" w:hAnsi="Courier New" w:cs="Courier New" w:hint="default"/>
+      </w:rPr>
+    </w:lvl>
+    <w:lvl w:ilvl="8" w:tplc="04130005" w:tentative="1">
+      <w:start w:val="1"/>
+      <w:numFmt w:val="bullet"/>
+      <w:lvlText w:val=""/>
+      <w:lvlJc w:val="left"/>
+      <w:pPr>
+        <w:ind w:left="6165" w:hanging="360"/>
+      </w:pPr>
+      <w:rPr>
+        <w:rFonts w:ascii="Wingdings" w:hAnsi="Wingdings" w:hint="default"/>
+      </w:rPr>
+    </w:lvl>
+  </w:abstractNum>
+  <w:abstractNum w:abstractNumId="3" w15:restartNumberingAfterBreak="0">
+    <w:nsid w:val="4EE55BDF"/>
+    <w:multiLevelType w:val="multilevel"/>
+    <w:tmpl w:val="876CB422"/>
+    <w:lvl w:ilvl="0">
+      <w:start w:val="1"/>
+      <w:numFmt w:val="bullet"/>
+      <w:lvlText w:val=""/>
+      <w:lvlJc w:val="left"/>
+      <w:pPr>
+        <w:tabs>
+          <w:tab w:val="num" w:pos="720"/>
+        </w:tabs>
+        <w:ind w:left="720" w:hanging="720"/>
+      </w:pPr>
+      <w:rPr>
+        <w:rFonts w:ascii="Symbol" w:hAnsi="Symbol" w:hint="default"/>
+      </w:rPr>
+    </w:lvl>
+    <w:lvl w:ilvl="1">
+      <w:start w:val="1"/>
+      <w:numFmt w:val="decimal"/>
+      <w:lvlText w:val="%2."/>
+      <w:lvlJc w:val="left"/>
+      <w:pPr>
+        <w:tabs>
+          <w:tab w:val="num" w:pos="1440"/>
+        </w:tabs>
+        <w:ind w:left="1440" w:hanging="720"/>
+      </w:pPr>
+    </w:lvl>
+    <w:lvl w:ilvl="2">
+      <w:start w:val="1"/>
+      <w:numFmt w:val="decimal"/>
+      <w:lvlText w:val="%3."/>
+      <w:lvlJc w:val="left"/>
+      <w:pPr>
+        <w:tabs>
+          <w:tab w:val="num" w:pos="2160"/>
+        </w:tabs>
+        <w:ind w:left="2160" w:hanging="720"/>
+      </w:pPr>
+    </w:lvl>
+    <w:lvl w:ilvl="3">
+      <w:start w:val="1"/>
+      <w:numFmt w:val="decimal"/>
+      <w:lvlText w:val="%4."/>
+      <w:lvlJc w:val="left"/>
+      <w:pPr>
+        <w:tabs>
+          <w:tab w:val="num" w:pos="2880"/>
+        </w:tabs>
+        <w:ind w:left="2880" w:hanging="720"/>
+      </w:pPr>
+    </w:lvl>
+    <w:lvl w:ilvl="4">
+      <w:start w:val="1"/>
+      <w:numFmt w:val="decimal"/>
+      <w:lvlText w:val="%5."/>
+      <w:lvlJc w:val="left"/>
+      <w:pPr>
+        <w:tabs>
+          <w:tab w:val="num" w:pos="3600"/>
+        </w:tabs>
+        <w:ind w:left="3600" w:hanging="720"/>
+      </w:pPr>
+    </w:lvl>
+    <w:lvl w:ilvl="5">
+      <w:start w:val="1"/>
+      <w:numFmt w:val="decimal"/>
+      <w:lvlText w:val="%6."/>
+      <w:lvlJc w:val="left"/>
+      <w:pPr>
+        <w:tabs>
+          <w:tab w:val="num" w:pos="4320"/>
+        </w:tabs>
+        <w:ind w:left="4320" w:hanging="720"/>
+      </w:pPr>
+    </w:lvl>
+    <w:lvl w:ilvl="6">
+      <w:start w:val="1"/>
+      <w:numFmt w:val="decimal"/>
+      <w:lvlText w:val="%7."/>
+      <w:lvlJc w:val="left"/>
+      <w:pPr>
+        <w:tabs>
+          <w:tab w:val="num" w:pos="5040"/>
+        </w:tabs>
+        <w:ind w:left="5040" w:hanging="720"/>
+      </w:pPr>
+    </w:lvl>
+    <w:lvl w:ilvl="7">
+      <w:start w:val="1"/>
+      <w:numFmt w:val="decimal"/>
+      <w:lvlText w:val="%8."/>
+      <w:lvlJc w:val="left"/>
+      <w:pPr>
+        <w:tabs>
+          <w:tab w:val="num" w:pos="5760"/>
+        </w:tabs>
+        <w:ind w:left="5760" w:hanging="720"/>
+      </w:pPr>
+    </w:lvl>
+    <w:lvl w:ilvl="8">
+      <w:start w:val="1"/>
+      <w:numFmt w:val="decimal"/>
+      <w:lvlText w:val="%9."/>
+      <w:lvlJc w:val="left"/>
+      <w:pPr>
+        <w:tabs>
+          <w:tab w:val="num" w:pos="6480"/>
+        </w:tabs>
+        <w:ind w:left="6480" w:hanging="720"/>
+      </w:pPr>
+    </w:lvl>
+  </w:abstractNum>
+  <w:abstractNum w:abstractNumId="4" w15:restartNumberingAfterBreak="0">
+    <w:nsid w:val="6EA1688E"/>
+    <w:multiLevelType w:val="multilevel"/>
+    <w:tmpl w:val="B42CB364"/>
+    <w:lvl w:ilvl="0">
+      <w:start w:val="1"/>
+      <w:numFmt w:val="decimal"/>
+      <w:lvlText w:val="%1."/>
+      <w:lvlJc w:val="left"/>
+      <w:pPr>
+        <w:tabs>
+          <w:tab w:val="num" w:pos="720"/>
+        </w:tabs>
+        <w:ind w:left="720" w:hanging="720"/>
+      </w:pPr>
+    </w:lvl>
+    <w:lvl w:ilvl="1">
+      <w:start w:val="1"/>
+      <w:numFmt w:val="decimal"/>
+      <w:lvlText w:val="%2."/>
+      <w:lvlJc w:val="left"/>
+      <w:pPr>
+        <w:tabs>
+          <w:tab w:val="num" w:pos="1440"/>
+        </w:tabs>
+        <w:ind w:left="1440" w:hanging="720"/>
+      </w:pPr>
+    </w:lvl>
+    <w:lvl w:ilvl="2">
+      <w:start w:val="1"/>
+      <w:numFmt w:val="decimal"/>
+      <w:lvlText w:val="%3."/>
+      <w:lvlJc w:val="left"/>
+      <w:pPr>
+        <w:tabs>
+          <w:tab w:val="num" w:pos="2160"/>
+        </w:tabs>
+        <w:ind w:left="2160" w:hanging="720"/>
+      </w:pPr>
+    </w:lvl>
+    <w:lvl w:ilvl="3">
+      <w:start w:val="1"/>
+      <w:numFmt w:val="decimal"/>
+      <w:lvlText w:val="%4."/>
+      <w:lvlJc w:val="left"/>
+      <w:pPr>
+        <w:tabs>
+          <w:tab w:val="num" w:pos="2880"/>
+        </w:tabs>
+        <w:ind w:left="2880" w:hanging="720"/>
+      </w:pPr>
+    </w:lvl>
+    <w:lvl w:ilvl="4">
+      <w:start w:val="1"/>
+      <w:numFmt w:val="decimal"/>
+      <w:lvlText w:val="%5."/>
+      <w:lvlJc w:val="left"/>
+      <w:pPr>
+        <w:tabs>
+          <w:tab w:val="num" w:pos="3600"/>
+        </w:tabs>
+        <w:ind w:left="3600" w:hanging="720"/>
+      </w:pPr>
+    </w:lvl>
+    <w:lvl w:ilvl="5">
+      <w:start w:val="1"/>
+      <w:numFmt w:val="decimal"/>
+      <w:lvlText w:val="%6."/>
+      <w:lvlJc w:val="left"/>
+      <w:pPr>
+        <w:tabs>
+          <w:tab w:val="num" w:pos="4320"/>
+        </w:tabs>
+        <w:ind w:left="4320" w:hanging="720"/>
+      </w:pPr>
+    </w:lvl>
+    <w:lvl w:ilvl="6">
+      <w:start w:val="1"/>
+      <w:numFmt w:val="decimal"/>
+      <w:lvlText w:val="%7."/>
+      <w:lvlJc w:val="left"/>
+      <w:pPr>
+        <w:tabs>
+          <w:tab w:val="num" w:pos="5040"/>
+        </w:tabs>
+        <w:ind w:left="5040" w:hanging="720"/>
+      </w:pPr>
+    </w:lvl>
+    <w:lvl w:ilvl="7">
+      <w:start w:val="1"/>
+      <w:numFmt w:val="decimal"/>
+      <w:lvlText w:val="%8."/>
+      <w:lvlJc w:val="left"/>
+      <w:pPr>
+        <w:tabs>
+          <w:tab w:val="num" w:pos="5760"/>
+        </w:tabs>
+        <w:ind w:left="5760" w:hanging="720"/>
+      </w:pPr>
+    </w:lvl>
+    <w:lvl w:ilvl="8">
+      <w:start w:val="1"/>
+      <w:numFmt w:val="decimal"/>
+      <w:lvlText w:val="%9."/>
+      <w:lvlJc w:val="left"/>
+      <w:pPr>
+        <w:tabs>
+          <w:tab w:val="num" w:pos="6480"/>
+        </w:tabs>
+        <w:ind w:left="6480" w:hanging="720"/>
+      </w:pPr>
+    </w:lvl>
+  </w:abstractNum>
   <w:num w:numId="1">
     <w:abstractNumId w:val="0"/>
   </w:num>
   <w:num w:numId="2">
     <w:abstractNumId w:val="1"/>
+  </w:num>
+  <w:num w:numId="3">
+    <w:abstractNumId w:val="4"/>
+  </w:num>
+  <w:num w:numId="4">
+    <w:abstractNumId w:val="3"/>
+  </w:num>
+  <w:num w:numId="5">
+    <w:abstractNumId w:val="2"/>
   </w:num>
 </w:numbering>
 </file>
@@ -1705,6 +2095,7 @@
   <w:style w:type="character" w:default="1" w:styleId="Standaardalinea-lettertype">
     <w:name w:val="Default Paragraph Font"/>
     <w:uiPriority w:val="1"/>
+    <w:semiHidden/>
     <w:unhideWhenUsed/>
   </w:style>
   <w:style w:type="table" w:default="1" w:styleId="Standaardtabel">
@@ -2049,4 +2440,16 @@
     </a:ext>
   </a:extLst>
 </a:theme>
+</file>
+
+<file path=customXml/item1.xml><?xml version="1.0" encoding="utf-8"?>
+<b:Sources xmlns:b="http://schemas.openxmlformats.org/officeDocument/2006/bibliography" xmlns="http://schemas.openxmlformats.org/officeDocument/2006/bibliography" SelectedStyle="\APASixthEditionOfficeOnline.xsl" StyleName="APA" Version="6"/>
+</file>
+
+<file path=customXml/itemProps1.xml><?xml version="1.0" encoding="utf-8"?>
+<ds:datastoreItem xmlns:ds="http://schemas.openxmlformats.org/officeDocument/2006/customXml" ds:itemID="{2381388E-335B-4804-8DF4-53259221DD9D}">
+  <ds:schemaRefs>
+    <ds:schemaRef ds:uri="http://schemas.openxmlformats.org/officeDocument/2006/bibliography"/>
+  </ds:schemaRefs>
+</ds:datastoreItem>
 </file>
</xml_diff>